<commit_message>
updates, reports on Database creation, population and Performance report almost complete
</commit_message>
<xml_diff>
--- a/Database_creation_population_performance/common_queries/common_queries and uses.docx
+++ b/Database_creation_population_performance/common_queries/common_queries and uses.docx
@@ -14,7 +14,21 @@
           <w:b/>
           <w:bCs/>
         </w:rPr>
-        <w:t xml:space="preserve">A Total of 50 common queries are given below with </w:t>
+        <w:t xml:space="preserve">A Total of </w:t>
+      </w:r>
+      <w:r>
+        <w:rPr>
+          <w:b/>
+          <w:bCs/>
+        </w:rPr>
+        <w:t>3</w:t>
+      </w:r>
+      <w:r>
+        <w:rPr>
+          <w:b/>
+          <w:bCs/>
+        </w:rPr>
+        <w:t xml:space="preserve">0 common queries are given below with </w:t>
       </w:r>
       <w:r>
         <w:rPr>
@@ -133,6 +147,7 @@
         <w:rPr>
           <w:b/>
           <w:bCs/>
+          <w:noProof/>
         </w:rPr>
         <w:drawing>
           <wp:inline distT="0" distB="0" distL="0" distR="0" wp14:anchorId="5497A9D2" wp14:editId="75B78552">
@@ -259,6 +274,8 @@
       </w:pPr>
       <w:r>
         <w:rPr>
+          <w:b/>
+          <w:bCs/>
           <w:noProof/>
         </w:rPr>
         <w:t xml:space="preserve"> </w:t>
@@ -267,6 +284,7 @@
         <w:rPr>
           <w:b/>
           <w:bCs/>
+          <w:noProof/>
         </w:rPr>
         <w:drawing>
           <wp:inline distT="0" distB="0" distL="0" distR="0" wp14:anchorId="6DBA3C4F" wp14:editId="0FEC2883">
@@ -695,6 +713,7 @@
         <w:rPr>
           <w:b/>
           <w:bCs/>
+          <w:noProof/>
         </w:rPr>
         <w:drawing>
           <wp:inline distT="0" distB="0" distL="0" distR="0" wp14:anchorId="0569920A" wp14:editId="19D064F4">
@@ -950,6 +969,7 @@
         <w:rPr>
           <w:b/>
           <w:bCs/>
+          <w:noProof/>
         </w:rPr>
         <w:lastRenderedPageBreak/>
         <w:drawing>
@@ -1101,6 +1121,7 @@
         <w:rPr>
           <w:b/>
           <w:bCs/>
+          <w:noProof/>
         </w:rPr>
         <w:drawing>
           <wp:inline distT="0" distB="0" distL="0" distR="0" wp14:anchorId="745D316E" wp14:editId="69D17F92">
@@ -1258,17 +1279,7 @@
           <w:b/>
           <w:bCs/>
         </w:rPr>
-        <w:t xml:space="preserve"> &lt; '1993-01-01';</w:t>
-      </w:r>
-      <w:r>
-        <w:t xml:space="preserve"> </w:t>
-      </w:r>
-      <w:r>
-        <w:rPr>
-          <w:b/>
-          <w:bCs/>
-        </w:rPr>
-        <w:t>Get the players who are older than 30 years</w:t>
+        <w:t xml:space="preserve"> &lt; '1993-01-01'; Get the players who are older than 30 years</w:t>
       </w:r>
     </w:p>
     <w:p>
@@ -1637,6 +1648,7 @@
         <w:rPr>
           <w:b/>
           <w:bCs/>
+          <w:noProof/>
         </w:rPr>
         <w:drawing>
           <wp:inline distT="0" distB="0" distL="0" distR="0" wp14:anchorId="10462DD9" wp14:editId="5722B5AD">
@@ -1719,6 +1731,7 @@
         <w:rPr>
           <w:b/>
           <w:bCs/>
+          <w:noProof/>
         </w:rPr>
         <w:drawing>
           <wp:inline distT="0" distB="0" distL="0" distR="0" wp14:anchorId="185B9469" wp14:editId="64CF3106">
@@ -1821,65 +1834,129 @@
           <w:ilvl w:val="0"/>
           <w:numId w:val="1"/>
         </w:numPr>
-      </w:pPr>
-      <w:r>
+        <w:rPr>
+          <w:b/>
+          <w:bCs/>
+        </w:rPr>
+      </w:pPr>
+      <w:r>
+        <w:rPr>
+          <w:b/>
+          <w:bCs/>
+        </w:rPr>
         <w:t xml:space="preserve">SELECT </w:t>
       </w:r>
       <w:proofErr w:type="spellStart"/>
       <w:r>
+        <w:rPr>
+          <w:b/>
+          <w:bCs/>
+        </w:rPr>
         <w:t>match_id</w:t>
       </w:r>
       <w:proofErr w:type="spellEnd"/>
       <w:r>
+        <w:rPr>
+          <w:b/>
+          <w:bCs/>
+        </w:rPr>
         <w:t xml:space="preserve"> FROM Matches as m</w:t>
       </w:r>
     </w:p>
     <w:p>
       <w:pPr>
         <w:pStyle w:val="ListeParagraf"/>
-      </w:pPr>
-      <w:r>
+        <w:rPr>
+          <w:b/>
+          <w:bCs/>
+        </w:rPr>
+      </w:pPr>
+      <w:r>
+        <w:rPr>
+          <w:b/>
+          <w:bCs/>
+        </w:rPr>
         <w:t xml:space="preserve">WHERE </w:t>
       </w:r>
       <w:proofErr w:type="spellStart"/>
       <w:proofErr w:type="gramStart"/>
       <w:r>
+        <w:rPr>
+          <w:b/>
+          <w:bCs/>
+        </w:rPr>
         <w:t>m.tournament</w:t>
       </w:r>
       <w:proofErr w:type="gramEnd"/>
       <w:r>
+        <w:rPr>
+          <w:b/>
+          <w:bCs/>
+        </w:rPr>
         <w:t>_id</w:t>
       </w:r>
       <w:proofErr w:type="spellEnd"/>
       <w:r>
+        <w:rPr>
+          <w:b/>
+          <w:bCs/>
+        </w:rPr>
         <w:t xml:space="preserve"> = </w:t>
       </w:r>
     </w:p>
     <w:p>
       <w:pPr>
         <w:pStyle w:val="ListeParagraf"/>
-      </w:pPr>
-      <w:r>
+        <w:rPr>
+          <w:b/>
+          <w:bCs/>
+        </w:rPr>
+      </w:pPr>
+      <w:r>
+        <w:rPr>
+          <w:b/>
+          <w:bCs/>
+        </w:rPr>
         <w:t xml:space="preserve">(SELECT </w:t>
       </w:r>
       <w:proofErr w:type="spellStart"/>
       <w:r>
+        <w:rPr>
+          <w:b/>
+          <w:bCs/>
+        </w:rPr>
         <w:t>tournament_id</w:t>
       </w:r>
       <w:proofErr w:type="spellEnd"/>
       <w:r>
+        <w:rPr>
+          <w:b/>
+          <w:bCs/>
+        </w:rPr>
         <w:t xml:space="preserve"> FROM </w:t>
       </w:r>
     </w:p>
     <w:p>
       <w:pPr>
         <w:pStyle w:val="ListeParagraf"/>
-      </w:pPr>
-      <w:r>
+        <w:rPr>
+          <w:b/>
+          <w:bCs/>
+        </w:rPr>
+      </w:pPr>
+      <w:r>
+        <w:rPr>
+          <w:b/>
+          <w:bCs/>
+        </w:rPr>
         <w:t>tournaments as t WHERE t.name = 'Tournament 2'</w:t>
       </w:r>
       <w:proofErr w:type="gramStart"/>
       <w:r>
+        <w:rPr>
+          <w:b/>
+          <w:bCs/>
+        </w:rPr>
         <w:t>);</w:t>
       </w:r>
       <w:proofErr w:type="gramEnd"/>
@@ -1887,26 +1964,51 @@
     <w:p>
       <w:pPr>
         <w:pStyle w:val="ListeParagraf"/>
+        <w:rPr>
+          <w:b/>
+          <w:bCs/>
+        </w:rPr>
       </w:pPr>
       <w:proofErr w:type="gramStart"/>
       <w:r>
+        <w:rPr>
+          <w:b/>
+          <w:bCs/>
+        </w:rPr>
         <w:t>List</w:t>
       </w:r>
       <w:proofErr w:type="gramEnd"/>
       <w:r>
+        <w:rPr>
+          <w:b/>
+          <w:bCs/>
+        </w:rPr>
         <w:t xml:space="preserve"> all teams that have participated in a specific tournament</w:t>
       </w:r>
     </w:p>
     <w:p>
       <w:pPr>
         <w:pStyle w:val="ListeParagraf"/>
-      </w:pPr>
-    </w:p>
-    <w:p>
-      <w:pPr>
-        <w:pStyle w:val="ListeParagraf"/>
-      </w:pPr>
-      <w:r>
+        <w:rPr>
+          <w:b/>
+          <w:bCs/>
+        </w:rPr>
+      </w:pPr>
+    </w:p>
+    <w:p>
+      <w:pPr>
+        <w:pStyle w:val="ListeParagraf"/>
+        <w:rPr>
+          <w:b/>
+          <w:bCs/>
+        </w:rPr>
+      </w:pPr>
+      <w:r>
+        <w:rPr>
+          <w:b/>
+          <w:bCs/>
+          <w:noProof/>
+        </w:rPr>
         <w:drawing>
           <wp:inline distT="0" distB="0" distL="0" distR="0" wp14:anchorId="6D3583F9" wp14:editId="5D950575">
             <wp:extent cx="1152686" cy="2181529"/>
@@ -1951,15 +2053,31 @@
           <w:ilvl w:val="0"/>
           <w:numId w:val="1"/>
         </w:numPr>
-      </w:pPr>
-      <w:r>
+        <w:rPr>
+          <w:b/>
+          <w:bCs/>
+        </w:rPr>
+      </w:pPr>
+      <w:r>
+        <w:rPr>
+          <w:b/>
+          <w:bCs/>
+        </w:rPr>
         <w:t>SELECT name FROM Tournaments WHERE location = '</w:t>
       </w:r>
       <w:proofErr w:type="gramStart"/>
       <w:r>
+        <w:rPr>
+          <w:b/>
+          <w:bCs/>
+        </w:rPr>
         <w:t>Sivas</w:t>
       </w:r>
       <w:r>
+        <w:rPr>
+          <w:b/>
+          <w:bCs/>
+        </w:rPr>
         <w:t>;</w:t>
       </w:r>
       <w:proofErr w:type="gramEnd"/>
@@ -1967,16 +2085,33 @@
     <w:p>
       <w:pPr>
         <w:pStyle w:val="ListeParagraf"/>
-      </w:pPr>
-      <w:r>
+        <w:rPr>
+          <w:b/>
+          <w:bCs/>
+        </w:rPr>
+      </w:pPr>
+      <w:r>
+        <w:rPr>
+          <w:b/>
+          <w:bCs/>
+        </w:rPr>
         <w:t>Get all tournaments held in a specific location</w:t>
       </w:r>
     </w:p>
     <w:p>
       <w:pPr>
         <w:pStyle w:val="ListeParagraf"/>
-      </w:pPr>
-      <w:r>
+        <w:rPr>
+          <w:b/>
+          <w:bCs/>
+        </w:rPr>
+      </w:pPr>
+      <w:r>
+        <w:rPr>
+          <w:b/>
+          <w:bCs/>
+          <w:noProof/>
+        </w:rPr>
         <w:drawing>
           <wp:inline distT="0" distB="0" distL="0" distR="0" wp14:anchorId="3484012B" wp14:editId="39C7B507">
             <wp:extent cx="2372056" cy="1428949"/>
@@ -2017,8 +2152,16 @@
     <w:p>
       <w:pPr>
         <w:pStyle w:val="ListeParagraf"/>
-      </w:pPr>
-      <w:r>
+        <w:rPr>
+          <w:b/>
+          <w:bCs/>
+        </w:rPr>
+      </w:pPr>
+      <w:r>
+        <w:rPr>
+          <w:b/>
+          <w:bCs/>
+        </w:rPr>
         <w:lastRenderedPageBreak/>
         <w:t>If location = ‘Internet’:</w:t>
       </w:r>
@@ -2026,8 +2169,17 @@
     <w:p>
       <w:pPr>
         <w:pStyle w:val="ListeParagraf"/>
-      </w:pPr>
-      <w:r>
+        <w:rPr>
+          <w:b/>
+          <w:bCs/>
+        </w:rPr>
+      </w:pPr>
+      <w:r>
+        <w:rPr>
+          <w:b/>
+          <w:bCs/>
+          <w:noProof/>
+        </w:rPr>
         <w:drawing>
           <wp:inline distT="0" distB="0" distL="0" distR="0" wp14:anchorId="1FAF4A57" wp14:editId="472D899E">
             <wp:extent cx="2038635" cy="981212"/>
@@ -2068,28 +2220,56 @@
     <w:p>
       <w:pPr>
         <w:pStyle w:val="ListeParagraf"/>
-      </w:pPr>
-      <w:r>
+        <w:rPr>
+          <w:b/>
+          <w:bCs/>
+        </w:rPr>
+      </w:pPr>
+      <w:r>
+        <w:rPr>
+          <w:b/>
+          <w:bCs/>
+        </w:rPr>
         <w:t xml:space="preserve">This is a feature that allows not only physical sports but also </w:t>
       </w:r>
       <w:proofErr w:type="gramStart"/>
       <w:r>
+        <w:rPr>
+          <w:b/>
+          <w:bCs/>
+        </w:rPr>
         <w:t>internet based</w:t>
       </w:r>
       <w:proofErr w:type="gramEnd"/>
       <w:r>
+        <w:rPr>
+          <w:b/>
+          <w:bCs/>
+        </w:rPr>
         <w:t xml:space="preserve"> sports to be </w:t>
       </w:r>
       <w:r>
+        <w:rPr>
+          <w:b/>
+          <w:bCs/>
+        </w:rPr>
         <w:t>accurately stored</w:t>
       </w:r>
       <w:r>
+        <w:rPr>
+          <w:b/>
+          <w:bCs/>
+        </w:rPr>
         <w:t>.</w:t>
       </w:r>
     </w:p>
     <w:p>
       <w:pPr>
         <w:pStyle w:val="ListeParagraf"/>
+        <w:rPr>
+          <w:b/>
+          <w:bCs/>
+        </w:rPr>
       </w:pPr>
     </w:p>
     <w:p>
@@ -2099,36 +2279,72 @@
           <w:ilvl w:val="0"/>
           <w:numId w:val="1"/>
         </w:numPr>
-      </w:pPr>
-      <w:r>
+        <w:rPr>
+          <w:b/>
+          <w:bCs/>
+        </w:rPr>
+      </w:pPr>
+      <w:r>
+        <w:rPr>
+          <w:b/>
+          <w:bCs/>
+        </w:rPr>
         <w:t xml:space="preserve">SELECT name FROM Teams WHERE coach = (SELECT </w:t>
       </w:r>
       <w:proofErr w:type="spellStart"/>
       <w:r>
+        <w:rPr>
+          <w:b/>
+          <w:bCs/>
+        </w:rPr>
         <w:t>coach_id</w:t>
       </w:r>
       <w:proofErr w:type="spellEnd"/>
       <w:r>
+        <w:rPr>
+          <w:b/>
+          <w:bCs/>
+        </w:rPr>
         <w:t xml:space="preserve"> FROM Coaches WHERE </w:t>
       </w:r>
       <w:proofErr w:type="spellStart"/>
       <w:r>
+        <w:rPr>
+          <w:b/>
+          <w:bCs/>
+        </w:rPr>
         <w:t>first_name</w:t>
       </w:r>
       <w:proofErr w:type="spellEnd"/>
       <w:r>
+        <w:rPr>
+          <w:b/>
+          <w:bCs/>
+        </w:rPr>
         <w:t xml:space="preserve"> = "Suzann" AND </w:t>
       </w:r>
       <w:proofErr w:type="spellStart"/>
       <w:r>
+        <w:rPr>
+          <w:b/>
+          <w:bCs/>
+        </w:rPr>
         <w:t>last_name</w:t>
       </w:r>
       <w:proofErr w:type="spellEnd"/>
       <w:r>
+        <w:rPr>
+          <w:b/>
+          <w:bCs/>
+        </w:rPr>
         <w:t xml:space="preserve"> = "Robbins"</w:t>
       </w:r>
       <w:proofErr w:type="gramStart"/>
       <w:r>
+        <w:rPr>
+          <w:b/>
+          <w:bCs/>
+        </w:rPr>
         <w:t>);</w:t>
       </w:r>
       <w:proofErr w:type="gramEnd"/>
@@ -2136,17 +2352,31 @@
     <w:p>
       <w:pPr>
         <w:pStyle w:val="ListeParagraf"/>
-      </w:pPr>
-      <w:r>
+        <w:rPr>
+          <w:b/>
+          <w:bCs/>
+        </w:rPr>
+      </w:pPr>
+      <w:r>
+        <w:rPr>
+          <w:b/>
+          <w:bCs/>
+        </w:rPr>
         <w:t>Find teams that Suzann Robbins coaches.</w:t>
       </w:r>
     </w:p>
     <w:p>
       <w:pPr>
         <w:pStyle w:val="ListeParagraf"/>
-      </w:pPr>
-      <w:r>
-        <w:rPr>
+        <w:rPr>
+          <w:b/>
+          <w:bCs/>
+        </w:rPr>
+      </w:pPr>
+      <w:r>
+        <w:rPr>
+          <w:b/>
+          <w:bCs/>
           <w:noProof/>
         </w:rPr>
         <w:drawing>
@@ -2193,36 +2423,72 @@
           <w:ilvl w:val="0"/>
           <w:numId w:val="1"/>
         </w:numPr>
-      </w:pPr>
-      <w:r>
+        <w:rPr>
+          <w:b/>
+          <w:bCs/>
+        </w:rPr>
+      </w:pPr>
+      <w:r>
+        <w:rPr>
+          <w:b/>
+          <w:bCs/>
+        </w:rPr>
         <w:t xml:space="preserve">SELECT </w:t>
       </w:r>
       <w:proofErr w:type="spellStart"/>
       <w:r>
+        <w:rPr>
+          <w:b/>
+          <w:bCs/>
+        </w:rPr>
         <w:t>first_name</w:t>
       </w:r>
       <w:proofErr w:type="spellEnd"/>
       <w:r>
+        <w:rPr>
+          <w:b/>
+          <w:bCs/>
+        </w:rPr>
         <w:t xml:space="preserve">, </w:t>
       </w:r>
       <w:proofErr w:type="spellStart"/>
       <w:r>
+        <w:rPr>
+          <w:b/>
+          <w:bCs/>
+        </w:rPr>
         <w:t>last_name</w:t>
       </w:r>
       <w:proofErr w:type="spellEnd"/>
       <w:r>
+        <w:rPr>
+          <w:b/>
+          <w:bCs/>
+        </w:rPr>
         <w:t xml:space="preserve"> FROM Referees WHERE </w:t>
       </w:r>
       <w:proofErr w:type="spellStart"/>
       <w:r>
+        <w:rPr>
+          <w:b/>
+          <w:bCs/>
+        </w:rPr>
         <w:t>experience_years</w:t>
       </w:r>
       <w:proofErr w:type="spellEnd"/>
       <w:r>
+        <w:rPr>
+          <w:b/>
+          <w:bCs/>
+        </w:rPr>
         <w:t xml:space="preserve"> &gt; </w:t>
       </w:r>
       <w:proofErr w:type="gramStart"/>
       <w:r>
+        <w:rPr>
+          <w:b/>
+          <w:bCs/>
+        </w:rPr>
         <w:t>5;</w:t>
       </w:r>
       <w:proofErr w:type="gramEnd"/>
@@ -2230,16 +2496,33 @@
     <w:p>
       <w:pPr>
         <w:pStyle w:val="ListeParagraf"/>
-      </w:pPr>
-      <w:r>
+        <w:rPr>
+          <w:b/>
+          <w:bCs/>
+        </w:rPr>
+      </w:pPr>
+      <w:r>
+        <w:rPr>
+          <w:b/>
+          <w:bCs/>
+        </w:rPr>
         <w:t>Get all the referees who have more than 5 years of experience.</w:t>
       </w:r>
     </w:p>
     <w:p>
       <w:pPr>
         <w:pStyle w:val="ListeParagraf"/>
-      </w:pPr>
-      <w:r>
+        <w:rPr>
+          <w:b/>
+          <w:bCs/>
+        </w:rPr>
+      </w:pPr>
+      <w:r>
+        <w:rPr>
+          <w:b/>
+          <w:bCs/>
+          <w:noProof/>
+        </w:rPr>
         <w:drawing>
           <wp:inline distT="0" distB="0" distL="0" distR="0" wp14:anchorId="71CD54BC" wp14:editId="6FD7AE85">
             <wp:extent cx="2191056" cy="2324424"/>
@@ -2284,53 +2567,106 @@
           <w:ilvl w:val="0"/>
           <w:numId w:val="1"/>
         </w:numPr>
-      </w:pPr>
-      <w:r>
+        <w:rPr>
+          <w:b/>
+          <w:bCs/>
+        </w:rPr>
+      </w:pPr>
+      <w:r>
+        <w:rPr>
+          <w:b/>
+          <w:bCs/>
+        </w:rPr>
         <w:t xml:space="preserve">SELECT * FROM tournaments, sports WHERE </w:t>
       </w:r>
       <w:proofErr w:type="spellStart"/>
       <w:proofErr w:type="gramStart"/>
       <w:r>
+        <w:rPr>
+          <w:b/>
+          <w:bCs/>
+        </w:rPr>
         <w:t>tournaments.sport</w:t>
       </w:r>
       <w:proofErr w:type="gramEnd"/>
       <w:r>
+        <w:rPr>
+          <w:b/>
+          <w:bCs/>
+        </w:rPr>
         <w:t>_id</w:t>
       </w:r>
       <w:proofErr w:type="spellEnd"/>
       <w:r>
+        <w:rPr>
+          <w:b/>
+          <w:bCs/>
+        </w:rPr>
         <w:t xml:space="preserve"> = </w:t>
       </w:r>
       <w:proofErr w:type="spellStart"/>
       <w:r>
+        <w:rPr>
+          <w:b/>
+          <w:bCs/>
+        </w:rPr>
         <w:t>sports.sport_id</w:t>
       </w:r>
       <w:proofErr w:type="spellEnd"/>
       <w:r>
+        <w:rPr>
+          <w:b/>
+          <w:bCs/>
+        </w:rPr>
         <w:t xml:space="preserve"> ORDER BY </w:t>
       </w:r>
       <w:proofErr w:type="spellStart"/>
       <w:r>
+        <w:rPr>
+          <w:b/>
+          <w:bCs/>
+        </w:rPr>
         <w:t>tournament_id</w:t>
       </w:r>
       <w:proofErr w:type="spellEnd"/>
       <w:r>
+        <w:rPr>
+          <w:b/>
+          <w:bCs/>
+        </w:rPr>
         <w:t xml:space="preserve"> ASC;</w:t>
       </w:r>
     </w:p>
     <w:p>
       <w:pPr>
         <w:pStyle w:val="ListeParagraf"/>
-      </w:pPr>
-      <w:r>
+        <w:rPr>
+          <w:b/>
+          <w:bCs/>
+        </w:rPr>
+      </w:pPr>
+      <w:r>
+        <w:rPr>
+          <w:b/>
+          <w:bCs/>
+        </w:rPr>
         <w:t>View all tournaments and sports, seeing what the sport type of a tournament is.</w:t>
       </w:r>
     </w:p>
     <w:p>
       <w:pPr>
         <w:pStyle w:val="ListeParagraf"/>
-      </w:pPr>
-      <w:r>
+        <w:rPr>
+          <w:b/>
+          <w:bCs/>
+        </w:rPr>
+      </w:pPr>
+      <w:r>
+        <w:rPr>
+          <w:b/>
+          <w:bCs/>
+          <w:noProof/>
+        </w:rPr>
         <w:drawing>
           <wp:inline distT="0" distB="0" distL="0" distR="0" wp14:anchorId="4D0015BE" wp14:editId="12A02784">
             <wp:extent cx="5760720" cy="788670"/>
@@ -2375,44 +2711,88 @@
           <w:ilvl w:val="0"/>
           <w:numId w:val="1"/>
         </w:numPr>
-      </w:pPr>
-      <w:r>
+        <w:rPr>
+          <w:b/>
+          <w:bCs/>
+        </w:rPr>
+      </w:pPr>
+      <w:r>
+        <w:rPr>
+          <w:b/>
+          <w:bCs/>
+        </w:rPr>
         <w:t xml:space="preserve">SELECT </w:t>
       </w:r>
       <w:proofErr w:type="spellStart"/>
       <w:r>
+        <w:rPr>
+          <w:b/>
+          <w:bCs/>
+        </w:rPr>
         <w:t>player_id</w:t>
       </w:r>
       <w:proofErr w:type="spellEnd"/>
       <w:r>
+        <w:rPr>
+          <w:b/>
+          <w:bCs/>
+        </w:rPr>
         <w:t xml:space="preserve">, </w:t>
       </w:r>
       <w:proofErr w:type="spellStart"/>
       <w:r>
+        <w:rPr>
+          <w:b/>
+          <w:bCs/>
+        </w:rPr>
         <w:t>first_name</w:t>
       </w:r>
       <w:proofErr w:type="spellEnd"/>
       <w:r>
+        <w:rPr>
+          <w:b/>
+          <w:bCs/>
+        </w:rPr>
         <w:t xml:space="preserve">, </w:t>
       </w:r>
       <w:proofErr w:type="spellStart"/>
       <w:r>
+        <w:rPr>
+          <w:b/>
+          <w:bCs/>
+        </w:rPr>
         <w:t>last_name</w:t>
       </w:r>
       <w:proofErr w:type="spellEnd"/>
       <w:r>
+        <w:rPr>
+          <w:b/>
+          <w:bCs/>
+        </w:rPr>
         <w:t xml:space="preserve"> FROM Players WHERE age &gt; 25 AND </w:t>
       </w:r>
       <w:proofErr w:type="spellStart"/>
       <w:r>
+        <w:rPr>
+          <w:b/>
+          <w:bCs/>
+        </w:rPr>
         <w:t>market_value</w:t>
       </w:r>
       <w:proofErr w:type="spellEnd"/>
       <w:r>
+        <w:rPr>
+          <w:b/>
+          <w:bCs/>
+        </w:rPr>
         <w:t xml:space="preserve"> &gt; </w:t>
       </w:r>
       <w:proofErr w:type="gramStart"/>
       <w:r>
+        <w:rPr>
+          <w:b/>
+          <w:bCs/>
+        </w:rPr>
         <w:t>10000;</w:t>
       </w:r>
       <w:proofErr w:type="gramEnd"/>
@@ -2420,14 +2800,30 @@
     <w:p>
       <w:pPr>
         <w:pStyle w:val="ListeParagraf"/>
-      </w:pPr>
-      <w:r>
+        <w:rPr>
+          <w:b/>
+          <w:bCs/>
+        </w:rPr>
+      </w:pPr>
+      <w:r>
+        <w:rPr>
+          <w:b/>
+          <w:bCs/>
+        </w:rPr>
         <w:t xml:space="preserve">Retrieve all players older than 25 with a market value greater than </w:t>
       </w:r>
       <w:r>
+        <w:rPr>
+          <w:b/>
+          <w:bCs/>
+        </w:rPr>
         <w:t>10000</w:t>
       </w:r>
       <w:r>
+        <w:rPr>
+          <w:b/>
+          <w:bCs/>
+        </w:rPr>
         <w:t>.</w:t>
       </w:r>
     </w:p>
@@ -2438,48 +2834,100 @@
           <w:ilvl w:val="0"/>
           <w:numId w:val="1"/>
         </w:numPr>
-      </w:pPr>
-      <w:r>
+        <w:rPr>
+          <w:b/>
+          <w:bCs/>
+        </w:rPr>
+      </w:pPr>
+      <w:r>
+        <w:rPr>
+          <w:b/>
+          <w:bCs/>
+        </w:rPr>
         <w:t xml:space="preserve">SELECT name FROM Sports WHERE </w:t>
       </w:r>
       <w:proofErr w:type="spellStart"/>
       <w:r>
+        <w:rPr>
+          <w:b/>
+          <w:bCs/>
+        </w:rPr>
         <w:t>sport_id</w:t>
       </w:r>
       <w:proofErr w:type="spellEnd"/>
       <w:r>
+        <w:rPr>
+          <w:b/>
+          <w:bCs/>
+        </w:rPr>
         <w:t xml:space="preserve"> IN (SELECT </w:t>
       </w:r>
       <w:proofErr w:type="spellStart"/>
       <w:r>
+        <w:rPr>
+          <w:b/>
+          <w:bCs/>
+        </w:rPr>
         <w:t>sport_id</w:t>
       </w:r>
       <w:proofErr w:type="spellEnd"/>
       <w:r>
+        <w:rPr>
+          <w:b/>
+          <w:bCs/>
+        </w:rPr>
         <w:t xml:space="preserve"> FROM Tournaments WHERE </w:t>
       </w:r>
       <w:proofErr w:type="spellStart"/>
       <w:r>
+        <w:rPr>
+          <w:b/>
+          <w:bCs/>
+        </w:rPr>
         <w:t>start_date</w:t>
       </w:r>
       <w:proofErr w:type="spellEnd"/>
       <w:r>
+        <w:rPr>
+          <w:b/>
+          <w:bCs/>
+        </w:rPr>
         <w:t xml:space="preserve"> BETWEEN '202</w:t>
       </w:r>
       <w:r>
+        <w:rPr>
+          <w:b/>
+          <w:bCs/>
+        </w:rPr>
         <w:t>3</w:t>
       </w:r>
       <w:r>
+        <w:rPr>
+          <w:b/>
+          <w:bCs/>
+        </w:rPr>
         <w:t>-01-01' AND '202</w:t>
       </w:r>
       <w:r>
+        <w:rPr>
+          <w:b/>
+          <w:bCs/>
+        </w:rPr>
         <w:t>3</w:t>
       </w:r>
       <w:r>
+        <w:rPr>
+          <w:b/>
+          <w:bCs/>
+        </w:rPr>
         <w:t>-12-31'</w:t>
       </w:r>
       <w:proofErr w:type="gramStart"/>
       <w:r>
+        <w:rPr>
+          <w:b/>
+          <w:bCs/>
+        </w:rPr>
         <w:t>);</w:t>
       </w:r>
       <w:proofErr w:type="gramEnd"/>
@@ -2487,14 +2935,30 @@
     <w:p>
       <w:pPr>
         <w:pStyle w:val="ListeParagraf"/>
-      </w:pPr>
-      <w:r>
+        <w:rPr>
+          <w:b/>
+          <w:bCs/>
+        </w:rPr>
+      </w:pPr>
+      <w:r>
+        <w:rPr>
+          <w:b/>
+          <w:bCs/>
+        </w:rPr>
         <w:t>Retrieve sports for tournaments that are held in the year 202</w:t>
       </w:r>
       <w:r>
+        <w:rPr>
+          <w:b/>
+          <w:bCs/>
+        </w:rPr>
         <w:t>3</w:t>
       </w:r>
       <w:r>
+        <w:rPr>
+          <w:b/>
+          <w:bCs/>
+        </w:rPr>
         <w:t>.</w:t>
       </w:r>
     </w:p>
@@ -2505,55 +2969,112 @@
           <w:ilvl w:val="0"/>
           <w:numId w:val="1"/>
         </w:numPr>
-      </w:pPr>
-      <w:r>
+        <w:rPr>
+          <w:b/>
+          <w:bCs/>
+        </w:rPr>
+      </w:pPr>
+      <w:r>
+        <w:rPr>
+          <w:b/>
+          <w:bCs/>
+        </w:rPr>
+        <w:lastRenderedPageBreak/>
         <w:t xml:space="preserve">SELECT </w:t>
       </w:r>
       <w:proofErr w:type="gramStart"/>
       <w:r>
+        <w:rPr>
+          <w:b/>
+          <w:bCs/>
+        </w:rPr>
         <w:t>COUNT(</w:t>
       </w:r>
       <w:proofErr w:type="gramEnd"/>
       <w:r>
+        <w:rPr>
+          <w:b/>
+          <w:bCs/>
+        </w:rPr>
         <w:t xml:space="preserve">*) AS </w:t>
       </w:r>
       <w:proofErr w:type="spellStart"/>
       <w:r>
+        <w:rPr>
+          <w:b/>
+          <w:bCs/>
+        </w:rPr>
         <w:t>total_matches</w:t>
       </w:r>
       <w:proofErr w:type="spellEnd"/>
       <w:r>
+        <w:rPr>
+          <w:b/>
+          <w:bCs/>
+        </w:rPr>
         <w:t xml:space="preserve"> FROM Matches WHERE </w:t>
       </w:r>
       <w:proofErr w:type="spellStart"/>
       <w:r>
+        <w:rPr>
+          <w:b/>
+          <w:bCs/>
+        </w:rPr>
         <w:t>match_date</w:t>
       </w:r>
       <w:proofErr w:type="spellEnd"/>
       <w:r>
+        <w:rPr>
+          <w:b/>
+          <w:bCs/>
+        </w:rPr>
         <w:t xml:space="preserve"> </w:t>
       </w:r>
       <w:r>
+        <w:rPr>
+          <w:b/>
+          <w:bCs/>
+        </w:rPr>
         <w:t>&lt;</w:t>
       </w:r>
       <w:r>
+        <w:rPr>
+          <w:b/>
+          <w:bCs/>
+        </w:rPr>
         <w:t xml:space="preserve"> '2024-11-01';</w:t>
       </w:r>
     </w:p>
     <w:p>
       <w:pPr>
         <w:pStyle w:val="ListeParagraf"/>
-      </w:pPr>
-      <w:r>
-        <w:lastRenderedPageBreak/>
+        <w:rPr>
+          <w:b/>
+          <w:bCs/>
+        </w:rPr>
+      </w:pPr>
+      <w:r>
+        <w:rPr>
+          <w:b/>
+          <w:bCs/>
+        </w:rPr>
         <w:t>Count matches before a certain date.</w:t>
       </w:r>
     </w:p>
     <w:p>
       <w:pPr>
         <w:pStyle w:val="ListeParagraf"/>
-      </w:pPr>
-      <w:r>
+        <w:rPr>
+          <w:b/>
+          <w:bCs/>
+        </w:rPr>
+      </w:pPr>
+      <w:r>
+        <w:rPr>
+          <w:b/>
+          <w:bCs/>
+          <w:noProof/>
+        </w:rPr>
         <w:drawing>
           <wp:inline distT="0" distB="0" distL="0" distR="0" wp14:anchorId="0CF23B7F" wp14:editId="49DCA76B">
             <wp:extent cx="1400370" cy="543001"/>
@@ -2598,52 +3119,104 @@
           <w:ilvl w:val="0"/>
           <w:numId w:val="1"/>
         </w:numPr>
-      </w:pPr>
-      <w:r>
+        <w:rPr>
+          <w:b/>
+          <w:bCs/>
+        </w:rPr>
+      </w:pPr>
+      <w:r>
+        <w:rPr>
+          <w:b/>
+          <w:bCs/>
+        </w:rPr>
         <w:t xml:space="preserve">SELECT </w:t>
       </w:r>
       <w:proofErr w:type="spellStart"/>
       <w:r>
+        <w:rPr>
+          <w:b/>
+          <w:bCs/>
+        </w:rPr>
         <w:t>team_id</w:t>
       </w:r>
       <w:proofErr w:type="spellEnd"/>
       <w:r>
+        <w:rPr>
+          <w:b/>
+          <w:bCs/>
+        </w:rPr>
         <w:t xml:space="preserve">, name FROM Teams WHERE </w:t>
       </w:r>
       <w:proofErr w:type="spellStart"/>
       <w:r>
+        <w:rPr>
+          <w:b/>
+          <w:bCs/>
+        </w:rPr>
         <w:t>team_id</w:t>
       </w:r>
       <w:proofErr w:type="spellEnd"/>
       <w:r>
+        <w:rPr>
+          <w:b/>
+          <w:bCs/>
+        </w:rPr>
         <w:t xml:space="preserve"> NOT IN (SELECT </w:t>
       </w:r>
       <w:proofErr w:type="spellStart"/>
       <w:r>
+        <w:rPr>
+          <w:b/>
+          <w:bCs/>
+        </w:rPr>
         <w:t>team_id</w:t>
       </w:r>
       <w:proofErr w:type="spellEnd"/>
       <w:r>
+        <w:rPr>
+          <w:b/>
+          <w:bCs/>
+        </w:rPr>
         <w:t xml:space="preserve"> FROM </w:t>
       </w:r>
       <w:proofErr w:type="spellStart"/>
       <w:r>
+        <w:rPr>
+          <w:b/>
+          <w:bCs/>
+        </w:rPr>
         <w:t>Team_Tournament_Participation</w:t>
       </w:r>
       <w:proofErr w:type="spellEnd"/>
       <w:r>
+        <w:rPr>
+          <w:b/>
+          <w:bCs/>
+        </w:rPr>
         <w:t xml:space="preserve"> WHERE </w:t>
       </w:r>
       <w:proofErr w:type="spellStart"/>
       <w:r>
+        <w:rPr>
+          <w:b/>
+          <w:bCs/>
+        </w:rPr>
         <w:t>tournament_id</w:t>
       </w:r>
       <w:proofErr w:type="spellEnd"/>
       <w:r>
+        <w:rPr>
+          <w:b/>
+          <w:bCs/>
+        </w:rPr>
         <w:t xml:space="preserve"> = 5</w:t>
       </w:r>
       <w:proofErr w:type="gramStart"/>
       <w:r>
+        <w:rPr>
+          <w:b/>
+          <w:bCs/>
+        </w:rPr>
         <w:t>);</w:t>
       </w:r>
       <w:proofErr w:type="gramEnd"/>
@@ -2651,15 +3224,17 @@
     <w:p>
       <w:pPr>
         <w:pStyle w:val="ListeParagraf"/>
-      </w:pPr>
-      <w:r>
-        <w:t>Retrieve teams that did not participate in a specific tournament (</w:t>
-      </w:r>
-      <w:r>
-        <w:t>in this case</w:t>
-      </w:r>
-      <w:r>
-        <w:t xml:space="preserve"> tournament ID = 5).</w:t>
+        <w:rPr>
+          <w:b/>
+          <w:bCs/>
+        </w:rPr>
+      </w:pPr>
+      <w:r>
+        <w:rPr>
+          <w:b/>
+          <w:bCs/>
+        </w:rPr>
+        <w:t>Retrieve teams that did not participate in a specific tournament (in this case tournament ID = 5).</w:t>
       </w:r>
     </w:p>
     <w:p>
@@ -2669,68 +3244,136 @@
           <w:ilvl w:val="0"/>
           <w:numId w:val="1"/>
         </w:numPr>
-      </w:pPr>
-      <w:r>
+        <w:rPr>
+          <w:b/>
+          <w:bCs/>
+        </w:rPr>
+      </w:pPr>
+      <w:r>
+        <w:rPr>
+          <w:b/>
+          <w:bCs/>
+        </w:rPr>
         <w:t xml:space="preserve">SELECT </w:t>
       </w:r>
       <w:proofErr w:type="spellStart"/>
       <w:r>
+        <w:rPr>
+          <w:b/>
+          <w:bCs/>
+        </w:rPr>
         <w:t>referee_id</w:t>
       </w:r>
       <w:proofErr w:type="spellEnd"/>
       <w:r>
+        <w:rPr>
+          <w:b/>
+          <w:bCs/>
+        </w:rPr>
         <w:t xml:space="preserve">, </w:t>
       </w:r>
       <w:proofErr w:type="spellStart"/>
       <w:r>
+        <w:rPr>
+          <w:b/>
+          <w:bCs/>
+        </w:rPr>
         <w:t>first_name</w:t>
       </w:r>
       <w:proofErr w:type="spellEnd"/>
       <w:r>
+        <w:rPr>
+          <w:b/>
+          <w:bCs/>
+        </w:rPr>
         <w:t xml:space="preserve">, </w:t>
       </w:r>
       <w:proofErr w:type="spellStart"/>
       <w:r>
+        <w:rPr>
+          <w:b/>
+          <w:bCs/>
+        </w:rPr>
         <w:t>last_name</w:t>
       </w:r>
       <w:proofErr w:type="spellEnd"/>
       <w:r>
+        <w:rPr>
+          <w:b/>
+          <w:bCs/>
+        </w:rPr>
         <w:t xml:space="preserve"> FROM Referees WHERE </w:t>
       </w:r>
       <w:proofErr w:type="spellStart"/>
       <w:r>
+        <w:rPr>
+          <w:b/>
+          <w:bCs/>
+        </w:rPr>
         <w:t>referee_id</w:t>
       </w:r>
       <w:proofErr w:type="spellEnd"/>
       <w:r>
+        <w:rPr>
+          <w:b/>
+          <w:bCs/>
+        </w:rPr>
         <w:t xml:space="preserve"> NOT IN (SELECT </w:t>
       </w:r>
       <w:proofErr w:type="spellStart"/>
       <w:r>
+        <w:rPr>
+          <w:b/>
+          <w:bCs/>
+        </w:rPr>
         <w:t>referee_id</w:t>
       </w:r>
       <w:proofErr w:type="spellEnd"/>
       <w:r>
+        <w:rPr>
+          <w:b/>
+          <w:bCs/>
+        </w:rPr>
         <w:t xml:space="preserve"> FROM </w:t>
       </w:r>
       <w:proofErr w:type="spellStart"/>
       <w:r>
+        <w:rPr>
+          <w:b/>
+          <w:bCs/>
+        </w:rPr>
         <w:t>Referees_in_Match</w:t>
       </w:r>
       <w:proofErr w:type="spellEnd"/>
       <w:r>
+        <w:rPr>
+          <w:b/>
+          <w:bCs/>
+        </w:rPr>
         <w:t xml:space="preserve"> WHERE </w:t>
       </w:r>
       <w:proofErr w:type="spellStart"/>
       <w:r>
+        <w:rPr>
+          <w:b/>
+          <w:bCs/>
+        </w:rPr>
         <w:t>match_id</w:t>
       </w:r>
       <w:proofErr w:type="spellEnd"/>
       <w:r>
+        <w:rPr>
+          <w:b/>
+          <w:bCs/>
+        </w:rPr>
         <w:t xml:space="preserve"> = 3</w:t>
       </w:r>
       <w:proofErr w:type="gramStart"/>
       <w:r>
+        <w:rPr>
+          <w:b/>
+          <w:bCs/>
+        </w:rPr>
         <w:t>);</w:t>
       </w:r>
       <w:proofErr w:type="gramEnd"/>
@@ -2738,12 +3381,17 @@
     <w:p>
       <w:pPr>
         <w:pStyle w:val="ListeParagraf"/>
-      </w:pPr>
-      <w:r>
-        <w:t xml:space="preserve"> </w:t>
-      </w:r>
-      <w:r>
-        <w:t>Retrieve referees who did not officiate in a specific match.</w:t>
+        <w:rPr>
+          <w:b/>
+          <w:bCs/>
+        </w:rPr>
+      </w:pPr>
+      <w:r>
+        <w:rPr>
+          <w:b/>
+          <w:bCs/>
+        </w:rPr>
+        <w:t xml:space="preserve"> Retrieve referees who did not officiate in a specific match.</w:t>
       </w:r>
     </w:p>
     <w:p>
@@ -2753,37 +3401,74 @@
           <w:ilvl w:val="0"/>
           <w:numId w:val="1"/>
         </w:numPr>
-      </w:pPr>
-      <w:r>
+        <w:rPr>
+          <w:b/>
+          <w:bCs/>
+        </w:rPr>
+      </w:pPr>
+      <w:r>
+        <w:rPr>
+          <w:b/>
+          <w:bCs/>
+        </w:rPr>
         <w:t xml:space="preserve">SELECT DISTINCT location, </w:t>
       </w:r>
       <w:proofErr w:type="spellStart"/>
       <w:proofErr w:type="gramStart"/>
       <w:r>
+        <w:rPr>
+          <w:b/>
+          <w:bCs/>
+        </w:rPr>
         <w:t>matches.match</w:t>
       </w:r>
       <w:proofErr w:type="gramEnd"/>
       <w:r>
+        <w:rPr>
+          <w:b/>
+          <w:bCs/>
+        </w:rPr>
         <w:t>_id</w:t>
       </w:r>
       <w:proofErr w:type="spellEnd"/>
       <w:r>
+        <w:rPr>
+          <w:b/>
+          <w:bCs/>
+        </w:rPr>
         <w:t xml:space="preserve"> FROM Matches WHERE </w:t>
       </w:r>
       <w:proofErr w:type="spellStart"/>
       <w:r>
+        <w:rPr>
+          <w:b/>
+          <w:bCs/>
+        </w:rPr>
         <w:t>match_date</w:t>
       </w:r>
       <w:proofErr w:type="spellEnd"/>
       <w:r>
+        <w:rPr>
+          <w:b/>
+          <w:bCs/>
+        </w:rPr>
         <w:t xml:space="preserve"> BETWEEN '2020-11-01' AND '2024-11-30';</w:t>
       </w:r>
     </w:p>
     <w:p>
       <w:pPr>
         <w:pStyle w:val="ListeParagraf"/>
-      </w:pPr>
-      <w:r>
+        <w:rPr>
+          <w:b/>
+          <w:bCs/>
+        </w:rPr>
+      </w:pPr>
+      <w:r>
+        <w:rPr>
+          <w:b/>
+          <w:bCs/>
+          <w:noProof/>
+        </w:rPr>
         <w:drawing>
           <wp:inline distT="0" distB="0" distL="0" distR="0" wp14:anchorId="069F6076" wp14:editId="74EE58EC">
             <wp:extent cx="1848108" cy="2172003"/>
@@ -2824,14 +3509,30 @@
     <w:p>
       <w:pPr>
         <w:pStyle w:val="ListeParagraf"/>
-      </w:pPr>
-      <w:r>
+        <w:rPr>
+          <w:b/>
+          <w:bCs/>
+        </w:rPr>
+      </w:pPr>
+      <w:r>
+        <w:rPr>
+          <w:b/>
+          <w:bCs/>
+        </w:rPr>
         <w:t xml:space="preserve">View locations of matches that are played in </w:t>
       </w:r>
       <w:r>
+        <w:rPr>
+          <w:b/>
+          <w:bCs/>
+        </w:rPr>
         <w:t>a certain date interval</w:t>
       </w:r>
       <w:r>
+        <w:rPr>
+          <w:b/>
+          <w:bCs/>
+        </w:rPr>
         <w:t>.</w:t>
       </w:r>
     </w:p>
@@ -2842,51 +3543,96 @@
           <w:ilvl w:val="0"/>
           <w:numId w:val="1"/>
         </w:numPr>
-      </w:pPr>
-      <w:r>
+        <w:rPr>
+          <w:b/>
+          <w:bCs/>
+        </w:rPr>
+      </w:pPr>
+      <w:r>
+        <w:rPr>
+          <w:b/>
+          <w:bCs/>
+        </w:rPr>
         <w:t xml:space="preserve">SELECT </w:t>
       </w:r>
       <w:proofErr w:type="spellStart"/>
       <w:r>
+        <w:rPr>
+          <w:b/>
+          <w:bCs/>
+        </w:rPr>
         <w:t>tournament_id</w:t>
       </w:r>
       <w:proofErr w:type="spellEnd"/>
       <w:r>
+        <w:rPr>
+          <w:b/>
+          <w:bCs/>
+        </w:rPr>
         <w:t xml:space="preserve">, </w:t>
       </w:r>
       <w:proofErr w:type="gramStart"/>
       <w:r>
+        <w:rPr>
+          <w:b/>
+          <w:bCs/>
+        </w:rPr>
         <w:t>COUNT(</w:t>
       </w:r>
       <w:proofErr w:type="gramEnd"/>
       <w:r>
+        <w:rPr>
+          <w:b/>
+          <w:bCs/>
+        </w:rPr>
         <w:t xml:space="preserve">*) AS </w:t>
       </w:r>
       <w:proofErr w:type="spellStart"/>
       <w:r>
+        <w:rPr>
+          <w:b/>
+          <w:bCs/>
+        </w:rPr>
         <w:t>num_matches</w:t>
       </w:r>
       <w:proofErr w:type="spellEnd"/>
       <w:r>
+        <w:rPr>
+          <w:b/>
+          <w:bCs/>
+        </w:rPr>
         <w:t xml:space="preserve"> FROM Matches GROUP BY </w:t>
       </w:r>
       <w:proofErr w:type="spellStart"/>
       <w:r>
+        <w:rPr>
+          <w:b/>
+          <w:bCs/>
+        </w:rPr>
         <w:t>tournament_id</w:t>
       </w:r>
       <w:proofErr w:type="spellEnd"/>
       <w:r>
-        <w:t>;</w:t>
-      </w:r>
-      <w:r>
-        <w:t xml:space="preserve"> </w:t>
-      </w:r>
-    </w:p>
-    <w:p>
-      <w:pPr>
-        <w:pStyle w:val="ListeParagraf"/>
-      </w:pPr>
-      <w:r>
+        <w:rPr>
+          <w:b/>
+          <w:bCs/>
+        </w:rPr>
+        <w:t xml:space="preserve">; </w:t>
+      </w:r>
+    </w:p>
+    <w:p>
+      <w:pPr>
+        <w:pStyle w:val="ListeParagraf"/>
+        <w:rPr>
+          <w:b/>
+          <w:bCs/>
+        </w:rPr>
+      </w:pPr>
+      <w:r>
+        <w:rPr>
+          <w:b/>
+          <w:bCs/>
+        </w:rPr>
         <w:t>Retrieve the number of matches for each tournament.</w:t>
       </w:r>
     </w:p>
@@ -2897,66 +3643,106 @@
           <w:ilvl w:val="0"/>
           <w:numId w:val="1"/>
         </w:numPr>
-      </w:pPr>
-      <w:r>
+        <w:rPr>
+          <w:b/>
+          <w:bCs/>
+        </w:rPr>
+      </w:pPr>
+      <w:r>
+        <w:rPr>
+          <w:b/>
+          <w:bCs/>
+        </w:rPr>
         <w:t xml:space="preserve">SELECT </w:t>
       </w:r>
       <w:proofErr w:type="spellStart"/>
       <w:r>
+        <w:rPr>
+          <w:b/>
+          <w:bCs/>
+        </w:rPr>
         <w:t>team_id</w:t>
       </w:r>
       <w:proofErr w:type="spellEnd"/>
       <w:r>
+        <w:rPr>
+          <w:b/>
+          <w:bCs/>
+        </w:rPr>
         <w:t xml:space="preserve">, </w:t>
       </w:r>
       <w:proofErr w:type="gramStart"/>
       <w:r>
+        <w:rPr>
+          <w:b/>
+          <w:bCs/>
+        </w:rPr>
         <w:t>SUM(</w:t>
       </w:r>
       <w:proofErr w:type="spellStart"/>
       <w:proofErr w:type="gramEnd"/>
       <w:r>
+        <w:rPr>
+          <w:b/>
+          <w:bCs/>
+        </w:rPr>
         <w:t>total_minutes_played</w:t>
       </w:r>
       <w:proofErr w:type="spellEnd"/>
       <w:r>
+        <w:rPr>
+          <w:b/>
+          <w:bCs/>
+        </w:rPr>
         <w:t xml:space="preserve">) AS </w:t>
       </w:r>
       <w:proofErr w:type="spellStart"/>
       <w:r>
+        <w:rPr>
+          <w:b/>
+          <w:bCs/>
+        </w:rPr>
         <w:t>total_played_minutes</w:t>
       </w:r>
       <w:proofErr w:type="spellEnd"/>
       <w:r>
+        <w:rPr>
+          <w:b/>
+          <w:bCs/>
+        </w:rPr>
         <w:t xml:space="preserve"> FROM Players GROUP BY </w:t>
       </w:r>
       <w:proofErr w:type="spellStart"/>
       <w:r>
+        <w:rPr>
+          <w:b/>
+          <w:bCs/>
+        </w:rPr>
         <w:t>team_id</w:t>
       </w:r>
       <w:proofErr w:type="spellEnd"/>
       <w:r>
+        <w:rPr>
+          <w:b/>
+          <w:bCs/>
+        </w:rPr>
         <w:t>;</w:t>
       </w:r>
     </w:p>
     <w:p>
       <w:pPr>
         <w:ind w:left="360"/>
-      </w:pPr>
-      <w:r>
-        <w:t xml:space="preserve">Retrieve the total minutes </w:t>
-      </w:r>
-      <w:r>
-        <w:t xml:space="preserve">each player </w:t>
-      </w:r>
-      <w:r>
-        <w:t xml:space="preserve">played </w:t>
-      </w:r>
-      <w:r>
-        <w:t xml:space="preserve">in </w:t>
-      </w:r>
-      <w:r>
-        <w:t>each team.</w:t>
+        <w:rPr>
+          <w:b/>
+          <w:bCs/>
+        </w:rPr>
+      </w:pPr>
+      <w:r>
+        <w:rPr>
+          <w:b/>
+          <w:bCs/>
+        </w:rPr>
+        <w:t>Retrieve the total minutes each player played in each team.</w:t>
       </w:r>
     </w:p>
     <w:p>
@@ -2966,28 +3752,56 @@
           <w:ilvl w:val="0"/>
           <w:numId w:val="1"/>
         </w:numPr>
-      </w:pPr>
-      <w:r>
+        <w:rPr>
+          <w:b/>
+          <w:bCs/>
+        </w:rPr>
+      </w:pPr>
+      <w:r>
+        <w:rPr>
+          <w:b/>
+          <w:bCs/>
+        </w:rPr>
         <w:t xml:space="preserve">SELECT </w:t>
       </w:r>
       <w:proofErr w:type="spellStart"/>
       <w:r>
+        <w:rPr>
+          <w:b/>
+          <w:bCs/>
+        </w:rPr>
         <w:t>team_id</w:t>
       </w:r>
       <w:proofErr w:type="spellEnd"/>
       <w:r>
+        <w:rPr>
+          <w:b/>
+          <w:bCs/>
+        </w:rPr>
         <w:t xml:space="preserve">, name FROM Teams WHERE </w:t>
       </w:r>
       <w:proofErr w:type="spellStart"/>
       <w:r>
+        <w:rPr>
+          <w:b/>
+          <w:bCs/>
+        </w:rPr>
         <w:t>founded_year</w:t>
       </w:r>
       <w:proofErr w:type="spellEnd"/>
       <w:r>
+        <w:rPr>
+          <w:b/>
+          <w:bCs/>
+        </w:rPr>
         <w:t xml:space="preserve"> &lt; </w:t>
       </w:r>
       <w:proofErr w:type="gramStart"/>
       <w:r>
+        <w:rPr>
+          <w:b/>
+          <w:bCs/>
+        </w:rPr>
         <w:t>2000;</w:t>
       </w:r>
       <w:proofErr w:type="gramEnd"/>
@@ -2995,16 +3809,34 @@
     <w:p>
       <w:pPr>
         <w:pStyle w:val="ListeParagraf"/>
-      </w:pPr>
-      <w:r>
+        <w:rPr>
+          <w:b/>
+          <w:bCs/>
+        </w:rPr>
+      </w:pPr>
+      <w:r>
+        <w:rPr>
+          <w:b/>
+          <w:bCs/>
+        </w:rPr>
         <w:t>Retrieve teams founded before the year 2000.</w:t>
       </w:r>
     </w:p>
     <w:p>
       <w:pPr>
         <w:pStyle w:val="ListeParagraf"/>
-      </w:pPr>
-      <w:r>
+        <w:rPr>
+          <w:b/>
+          <w:bCs/>
+        </w:rPr>
+      </w:pPr>
+      <w:r>
+        <w:rPr>
+          <w:b/>
+          <w:bCs/>
+          <w:noProof/>
+        </w:rPr>
+        <w:lastRenderedPageBreak/>
         <w:drawing>
           <wp:inline distT="0" distB="0" distL="0" distR="0" wp14:anchorId="1431BC37" wp14:editId="55013C70">
             <wp:extent cx="1848108" cy="2162477"/>
@@ -3049,37 +3881,72 @@
           <w:ilvl w:val="0"/>
           <w:numId w:val="1"/>
         </w:numPr>
-      </w:pPr>
-      <w:r>
-        <w:lastRenderedPageBreak/>
+        <w:rPr>
+          <w:b/>
+          <w:bCs/>
+        </w:rPr>
+      </w:pPr>
+      <w:r>
+        <w:rPr>
+          <w:b/>
+          <w:bCs/>
+        </w:rPr>
         <w:t xml:space="preserve">SELECT </w:t>
       </w:r>
       <w:proofErr w:type="spellStart"/>
       <w:r>
+        <w:rPr>
+          <w:b/>
+          <w:bCs/>
+        </w:rPr>
         <w:t>team_id</w:t>
       </w:r>
       <w:proofErr w:type="spellEnd"/>
       <w:r>
+        <w:rPr>
+          <w:b/>
+          <w:bCs/>
+        </w:rPr>
         <w:t xml:space="preserve">, name FROM Teams WHERE coach IN (SELECT </w:t>
       </w:r>
       <w:proofErr w:type="spellStart"/>
       <w:r>
+        <w:rPr>
+          <w:b/>
+          <w:bCs/>
+        </w:rPr>
         <w:t>coach_id</w:t>
       </w:r>
       <w:proofErr w:type="spellEnd"/>
       <w:r>
+        <w:rPr>
+          <w:b/>
+          <w:bCs/>
+        </w:rPr>
         <w:t xml:space="preserve"> FROM Coaches WHERE </w:t>
       </w:r>
       <w:proofErr w:type="spellStart"/>
       <w:r>
+        <w:rPr>
+          <w:b/>
+          <w:bCs/>
+        </w:rPr>
         <w:t>experience_years</w:t>
       </w:r>
       <w:proofErr w:type="spellEnd"/>
       <w:r>
+        <w:rPr>
+          <w:b/>
+          <w:bCs/>
+        </w:rPr>
         <w:t xml:space="preserve"> &gt; 10</w:t>
       </w:r>
       <w:proofErr w:type="gramStart"/>
       <w:r>
+        <w:rPr>
+          <w:b/>
+          <w:bCs/>
+        </w:rPr>
         <w:t>);</w:t>
       </w:r>
       <w:proofErr w:type="gramEnd"/>
@@ -3087,8 +3954,17 @@
     <w:p>
       <w:pPr>
         <w:pStyle w:val="ListeParagraf"/>
-      </w:pPr>
-      <w:r>
+        <w:rPr>
+          <w:b/>
+          <w:bCs/>
+        </w:rPr>
+      </w:pPr>
+      <w:r>
+        <w:rPr>
+          <w:b/>
+          <w:bCs/>
+          <w:noProof/>
+        </w:rPr>
         <w:drawing>
           <wp:inline distT="0" distB="0" distL="0" distR="0" wp14:anchorId="6BE49411" wp14:editId="7F1BD342">
             <wp:extent cx="1943371" cy="2191056"/>
@@ -3133,56 +4009,113 @@
           <w:ilvl w:val="0"/>
           <w:numId w:val="1"/>
         </w:numPr>
-      </w:pPr>
-      <w:r>
+        <w:rPr>
+          <w:b/>
+          <w:bCs/>
+        </w:rPr>
+      </w:pPr>
+      <w:r>
+        <w:rPr>
+          <w:b/>
+          <w:bCs/>
+        </w:rPr>
         <w:t xml:space="preserve">SELECT </w:t>
       </w:r>
       <w:proofErr w:type="spellStart"/>
       <w:r>
+        <w:rPr>
+          <w:b/>
+          <w:bCs/>
+        </w:rPr>
         <w:t>team_id</w:t>
       </w:r>
       <w:proofErr w:type="spellEnd"/>
       <w:r>
+        <w:rPr>
+          <w:b/>
+          <w:bCs/>
+        </w:rPr>
         <w:t xml:space="preserve">, </w:t>
       </w:r>
       <w:proofErr w:type="gramStart"/>
       <w:r>
+        <w:rPr>
+          <w:b/>
+          <w:bCs/>
+        </w:rPr>
         <w:t>AVG(</w:t>
       </w:r>
       <w:proofErr w:type="gramEnd"/>
       <w:r>
+        <w:rPr>
+          <w:b/>
+          <w:bCs/>
+        </w:rPr>
         <w:t xml:space="preserve">salary) AS </w:t>
       </w:r>
       <w:proofErr w:type="spellStart"/>
       <w:r>
+        <w:rPr>
+          <w:b/>
+          <w:bCs/>
+        </w:rPr>
         <w:t>average_salary</w:t>
       </w:r>
       <w:proofErr w:type="spellEnd"/>
       <w:r>
+        <w:rPr>
+          <w:b/>
+          <w:bCs/>
+        </w:rPr>
         <w:t xml:space="preserve"> FROM Players GROUP BY </w:t>
       </w:r>
       <w:proofErr w:type="spellStart"/>
       <w:r>
+        <w:rPr>
+          <w:b/>
+          <w:bCs/>
+        </w:rPr>
         <w:t>team_id</w:t>
       </w:r>
       <w:proofErr w:type="spellEnd"/>
       <w:r>
+        <w:rPr>
+          <w:b/>
+          <w:bCs/>
+        </w:rPr>
         <w:t>;</w:t>
       </w:r>
     </w:p>
     <w:p>
       <w:pPr>
         <w:pStyle w:val="ListeParagraf"/>
-      </w:pPr>
-      <w:r>
+        <w:rPr>
+          <w:b/>
+          <w:bCs/>
+        </w:rPr>
+      </w:pPr>
+      <w:r>
+        <w:rPr>
+          <w:b/>
+          <w:bCs/>
+        </w:rPr>
         <w:t>Retrieve the average salary of players for each team.</w:t>
       </w:r>
     </w:p>
     <w:p>
       <w:pPr>
         <w:pStyle w:val="ListeParagraf"/>
-      </w:pPr>
-      <w:r>
+        <w:rPr>
+          <w:b/>
+          <w:bCs/>
+        </w:rPr>
+      </w:pPr>
+      <w:r>
+        <w:rPr>
+          <w:b/>
+          <w:bCs/>
+          <w:noProof/>
+        </w:rPr>
         <w:drawing>
           <wp:inline distT="0" distB="0" distL="0" distR="0" wp14:anchorId="40DB8B80" wp14:editId="6FE8AF62">
             <wp:extent cx="2286319" cy="2152950"/>
@@ -3227,64 +4160,130 @@
           <w:ilvl w:val="0"/>
           <w:numId w:val="1"/>
         </w:numPr>
-      </w:pPr>
-      <w:r>
+        <w:rPr>
+          <w:b/>
+          <w:bCs/>
+        </w:rPr>
+      </w:pPr>
+      <w:r>
+        <w:rPr>
+          <w:b/>
+          <w:bCs/>
+        </w:rPr>
         <w:t xml:space="preserve">SELECT </w:t>
       </w:r>
       <w:proofErr w:type="spellStart"/>
       <w:r>
+        <w:rPr>
+          <w:b/>
+          <w:bCs/>
+        </w:rPr>
         <w:t>referee_id</w:t>
       </w:r>
       <w:proofErr w:type="spellEnd"/>
       <w:r>
+        <w:rPr>
+          <w:b/>
+          <w:bCs/>
+        </w:rPr>
         <w:t xml:space="preserve">, </w:t>
       </w:r>
       <w:proofErr w:type="gramStart"/>
       <w:r>
+        <w:rPr>
+          <w:b/>
+          <w:bCs/>
+        </w:rPr>
         <w:t>COUNT(</w:t>
       </w:r>
       <w:proofErr w:type="gramEnd"/>
       <w:r>
+        <w:rPr>
+          <w:b/>
+          <w:bCs/>
+        </w:rPr>
         <w:t xml:space="preserve">*) AS </w:t>
       </w:r>
       <w:proofErr w:type="spellStart"/>
       <w:r>
+        <w:rPr>
+          <w:b/>
+          <w:bCs/>
+        </w:rPr>
         <w:t>total_matches</w:t>
       </w:r>
       <w:proofErr w:type="spellEnd"/>
       <w:r>
+        <w:rPr>
+          <w:b/>
+          <w:bCs/>
+        </w:rPr>
         <w:t xml:space="preserve"> FROM </w:t>
       </w:r>
       <w:proofErr w:type="spellStart"/>
       <w:r>
+        <w:rPr>
+          <w:b/>
+          <w:bCs/>
+        </w:rPr>
         <w:t>Referees_in_Match</w:t>
       </w:r>
       <w:proofErr w:type="spellEnd"/>
       <w:r>
+        <w:rPr>
+          <w:b/>
+          <w:bCs/>
+        </w:rPr>
         <w:t xml:space="preserve"> GROUP BY </w:t>
       </w:r>
       <w:proofErr w:type="spellStart"/>
       <w:r>
+        <w:rPr>
+          <w:b/>
+          <w:bCs/>
+        </w:rPr>
         <w:t>referee_id</w:t>
       </w:r>
       <w:proofErr w:type="spellEnd"/>
       <w:r>
+        <w:rPr>
+          <w:b/>
+          <w:bCs/>
+        </w:rPr>
         <w:t>;</w:t>
       </w:r>
     </w:p>
     <w:p>
       <w:pPr>
         <w:pStyle w:val="ListeParagraf"/>
-      </w:pPr>
-      <w:r>
+        <w:rPr>
+          <w:b/>
+          <w:bCs/>
+        </w:rPr>
+      </w:pPr>
+      <w:r>
+        <w:rPr>
+          <w:b/>
+          <w:bCs/>
+        </w:rPr>
         <w:t>Retrieve the total number of matches officiated by each referee.</w:t>
       </w:r>
     </w:p>
     <w:p>
       <w:pPr>
         <w:pStyle w:val="ListeParagraf"/>
-      </w:pPr>
-      <w:r>
+        <w:rPr>
+          <w:b/>
+          <w:bCs/>
+        </w:rPr>
+      </w:pPr>
+      <w:r>
+        <w:rPr>
+          <w:b/>
+          <w:bCs/>
+          <w:noProof/>
+        </w:rPr>
+        <w:lastRenderedPageBreak/>
         <w:drawing>
           <wp:inline distT="0" distB="0" distL="0" distR="0" wp14:anchorId="20C11A2E" wp14:editId="0A3AE676">
             <wp:extent cx="2295845" cy="2076740"/>
@@ -3329,44 +4328,88 @@
           <w:ilvl w:val="0"/>
           <w:numId w:val="1"/>
         </w:numPr>
-      </w:pPr>
-      <w:r>
+        <w:rPr>
+          <w:b/>
+          <w:bCs/>
+        </w:rPr>
+      </w:pPr>
+      <w:r>
+        <w:rPr>
+          <w:b/>
+          <w:bCs/>
+        </w:rPr>
         <w:t xml:space="preserve">SELECT </w:t>
       </w:r>
       <w:proofErr w:type="spellStart"/>
       <w:r>
+        <w:rPr>
+          <w:b/>
+          <w:bCs/>
+        </w:rPr>
         <w:t>player_id</w:t>
       </w:r>
       <w:proofErr w:type="spellEnd"/>
       <w:r>
+        <w:rPr>
+          <w:b/>
+          <w:bCs/>
+        </w:rPr>
         <w:t xml:space="preserve">, </w:t>
       </w:r>
       <w:proofErr w:type="spellStart"/>
       <w:r>
+        <w:rPr>
+          <w:b/>
+          <w:bCs/>
+        </w:rPr>
         <w:t>first_name</w:t>
       </w:r>
       <w:proofErr w:type="spellEnd"/>
       <w:r>
+        <w:rPr>
+          <w:b/>
+          <w:bCs/>
+        </w:rPr>
         <w:t xml:space="preserve">, </w:t>
       </w:r>
       <w:proofErr w:type="spellStart"/>
       <w:r>
+        <w:rPr>
+          <w:b/>
+          <w:bCs/>
+        </w:rPr>
         <w:t>last_name</w:t>
       </w:r>
       <w:proofErr w:type="spellEnd"/>
       <w:r>
+        <w:rPr>
+          <w:b/>
+          <w:bCs/>
+        </w:rPr>
         <w:t xml:space="preserve"> FROM Players WHERE </w:t>
       </w:r>
       <w:proofErr w:type="spellStart"/>
       <w:r>
+        <w:rPr>
+          <w:b/>
+          <w:bCs/>
+        </w:rPr>
         <w:t>team_captain</w:t>
       </w:r>
       <w:proofErr w:type="spellEnd"/>
       <w:r>
+        <w:rPr>
+          <w:b/>
+          <w:bCs/>
+        </w:rPr>
         <w:t xml:space="preserve"> = </w:t>
       </w:r>
       <w:proofErr w:type="gramStart"/>
       <w:r>
+        <w:rPr>
+          <w:b/>
+          <w:bCs/>
+        </w:rPr>
         <w:t>TRUE;</w:t>
       </w:r>
       <w:proofErr w:type="gramEnd"/>
@@ -3374,17 +4417,33 @@
     <w:p>
       <w:pPr>
         <w:pStyle w:val="ListeParagraf"/>
-      </w:pPr>
-      <w:r>
+        <w:rPr>
+          <w:b/>
+          <w:bCs/>
+        </w:rPr>
+      </w:pPr>
+      <w:r>
+        <w:rPr>
+          <w:b/>
+          <w:bCs/>
+        </w:rPr>
         <w:t>Retrieve the players who are team captains.</w:t>
       </w:r>
     </w:p>
     <w:p>
       <w:pPr>
         <w:pStyle w:val="ListeParagraf"/>
-      </w:pPr>
-      <w:r>
-        <w:lastRenderedPageBreak/>
+        <w:rPr>
+          <w:b/>
+          <w:bCs/>
+        </w:rPr>
+      </w:pPr>
+      <w:r>
+        <w:rPr>
+          <w:b/>
+          <w:bCs/>
+          <w:noProof/>
+        </w:rPr>
         <w:drawing>
           <wp:inline distT="0" distB="0" distL="0" distR="0" wp14:anchorId="164998F4" wp14:editId="0A656D2F">
             <wp:extent cx="2848373" cy="2248214"/>
@@ -3429,74 +4488,147 @@
           <w:ilvl w:val="0"/>
           <w:numId w:val="1"/>
         </w:numPr>
-      </w:pPr>
-      <w:r>
+        <w:rPr>
+          <w:b/>
+          <w:bCs/>
+        </w:rPr>
+      </w:pPr>
+      <w:r>
+        <w:rPr>
+          <w:b/>
+          <w:bCs/>
+        </w:rPr>
         <w:t>SELECT COUNT(</w:t>
       </w:r>
       <w:proofErr w:type="spellStart"/>
       <w:proofErr w:type="gramStart"/>
       <w:r>
+        <w:rPr>
+          <w:b/>
+          <w:bCs/>
+        </w:rPr>
         <w:t>p.team</w:t>
       </w:r>
       <w:proofErr w:type="gramEnd"/>
       <w:r>
+        <w:rPr>
+          <w:b/>
+          <w:bCs/>
+        </w:rPr>
         <w:t>_id</w:t>
       </w:r>
       <w:proofErr w:type="spellEnd"/>
       <w:r>
+        <w:rPr>
+          <w:b/>
+          <w:bCs/>
+        </w:rPr>
         <w:t>) FROM players as p, teams as t</w:t>
       </w:r>
     </w:p>
     <w:p>
       <w:pPr>
         <w:pStyle w:val="ListeParagraf"/>
-      </w:pPr>
-      <w:r>
+        <w:rPr>
+          <w:b/>
+          <w:bCs/>
+        </w:rPr>
+      </w:pPr>
+      <w:r>
+        <w:rPr>
+          <w:b/>
+          <w:bCs/>
+        </w:rPr>
         <w:t xml:space="preserve">WHERE </w:t>
       </w:r>
       <w:proofErr w:type="spellStart"/>
       <w:proofErr w:type="gramStart"/>
       <w:r>
+        <w:rPr>
+          <w:b/>
+          <w:bCs/>
+        </w:rPr>
         <w:t>p.team</w:t>
       </w:r>
       <w:proofErr w:type="gramEnd"/>
       <w:r>
+        <w:rPr>
+          <w:b/>
+          <w:bCs/>
+        </w:rPr>
         <w:t>_id</w:t>
       </w:r>
       <w:proofErr w:type="spellEnd"/>
       <w:r>
+        <w:rPr>
+          <w:b/>
+          <w:bCs/>
+        </w:rPr>
         <w:t xml:space="preserve"> = </w:t>
       </w:r>
       <w:proofErr w:type="spellStart"/>
       <w:r>
+        <w:rPr>
+          <w:b/>
+          <w:bCs/>
+        </w:rPr>
         <w:t>t.team_id</w:t>
       </w:r>
       <w:proofErr w:type="spellEnd"/>
       <w:r>
+        <w:rPr>
+          <w:b/>
+          <w:bCs/>
+        </w:rPr>
         <w:t xml:space="preserve"> GROUP BY </w:t>
       </w:r>
       <w:proofErr w:type="spellStart"/>
       <w:r>
+        <w:rPr>
+          <w:b/>
+          <w:bCs/>
+        </w:rPr>
         <w:t>p.team_id</w:t>
       </w:r>
       <w:proofErr w:type="spellEnd"/>
       <w:r>
+        <w:rPr>
+          <w:b/>
+          <w:bCs/>
+        </w:rPr>
         <w:t>;</w:t>
       </w:r>
     </w:p>
     <w:p>
       <w:pPr>
         <w:pStyle w:val="ListeParagraf"/>
-      </w:pPr>
-      <w:r>
+        <w:rPr>
+          <w:b/>
+          <w:bCs/>
+        </w:rPr>
+      </w:pPr>
+      <w:r>
+        <w:rPr>
+          <w:b/>
+          <w:bCs/>
+        </w:rPr>
         <w:t>Count how many players each team has.</w:t>
       </w:r>
     </w:p>
     <w:p>
       <w:pPr>
         <w:pStyle w:val="ListeParagraf"/>
-      </w:pPr>
-      <w:r>
+        <w:rPr>
+          <w:b/>
+          <w:bCs/>
+        </w:rPr>
+      </w:pPr>
+      <w:r>
+        <w:rPr>
+          <w:b/>
+          <w:bCs/>
+          <w:noProof/>
+        </w:rPr>
         <w:drawing>
           <wp:inline distT="0" distB="0" distL="0" distR="0" wp14:anchorId="290EDA8D" wp14:editId="39E3128A">
             <wp:extent cx="2324424" cy="2210108"/>
@@ -3541,76 +4673,152 @@
           <w:ilvl w:val="0"/>
           <w:numId w:val="1"/>
         </w:numPr>
-      </w:pPr>
-      <w:r>
+        <w:rPr>
+          <w:b/>
+          <w:bCs/>
+        </w:rPr>
+      </w:pPr>
+      <w:r>
+        <w:rPr>
+          <w:b/>
+          <w:bCs/>
+        </w:rPr>
         <w:t xml:space="preserve">SELECT </w:t>
       </w:r>
       <w:proofErr w:type="spellStart"/>
       <w:r>
+        <w:rPr>
+          <w:b/>
+          <w:bCs/>
+        </w:rPr>
         <w:t>player_id</w:t>
       </w:r>
       <w:proofErr w:type="spellEnd"/>
       <w:r>
+        <w:rPr>
+          <w:b/>
+          <w:bCs/>
+        </w:rPr>
         <w:t xml:space="preserve">, </w:t>
       </w:r>
       <w:proofErr w:type="spellStart"/>
       <w:r>
+        <w:rPr>
+          <w:b/>
+          <w:bCs/>
+        </w:rPr>
         <w:t>first_name</w:t>
       </w:r>
       <w:proofErr w:type="spellEnd"/>
       <w:r>
+        <w:rPr>
+          <w:b/>
+          <w:bCs/>
+        </w:rPr>
         <w:t xml:space="preserve">, </w:t>
       </w:r>
       <w:proofErr w:type="spellStart"/>
       <w:r>
+        <w:rPr>
+          <w:b/>
+          <w:bCs/>
+        </w:rPr>
         <w:t>last_name</w:t>
       </w:r>
       <w:proofErr w:type="spellEnd"/>
       <w:r>
+        <w:rPr>
+          <w:b/>
+          <w:bCs/>
+        </w:rPr>
         <w:t xml:space="preserve"> FROM Players WHERE </w:t>
       </w:r>
       <w:proofErr w:type="spellStart"/>
       <w:r>
+        <w:rPr>
+          <w:b/>
+          <w:bCs/>
+        </w:rPr>
         <w:t>team_id</w:t>
       </w:r>
       <w:proofErr w:type="spellEnd"/>
       <w:r>
+        <w:rPr>
+          <w:b/>
+          <w:bCs/>
+        </w:rPr>
         <w:t xml:space="preserve"> IN (SELECT </w:t>
       </w:r>
       <w:proofErr w:type="spellStart"/>
       <w:r>
+        <w:rPr>
+          <w:b/>
+          <w:bCs/>
+        </w:rPr>
         <w:t>team_id</w:t>
       </w:r>
       <w:proofErr w:type="spellEnd"/>
       <w:r>
+        <w:rPr>
+          <w:b/>
+          <w:bCs/>
+        </w:rPr>
         <w:t xml:space="preserve"> FROM Teams WHERE coach IN (SELECT </w:t>
       </w:r>
       <w:proofErr w:type="spellStart"/>
       <w:r>
+        <w:rPr>
+          <w:b/>
+          <w:bCs/>
+        </w:rPr>
         <w:t>coach_id</w:t>
       </w:r>
       <w:proofErr w:type="spellEnd"/>
       <w:r>
+        <w:rPr>
+          <w:b/>
+          <w:bCs/>
+        </w:rPr>
         <w:t xml:space="preserve"> FROM Coaches WHERE </w:t>
       </w:r>
       <w:proofErr w:type="spellStart"/>
       <w:r>
+        <w:rPr>
+          <w:b/>
+          <w:bCs/>
+        </w:rPr>
         <w:t>first_name</w:t>
       </w:r>
       <w:proofErr w:type="spellEnd"/>
       <w:r>
+        <w:rPr>
+          <w:b/>
+          <w:bCs/>
+        </w:rPr>
         <w:t xml:space="preserve"> = 'Beckie' AND </w:t>
       </w:r>
       <w:proofErr w:type="spellStart"/>
       <w:r>
+        <w:rPr>
+          <w:b/>
+          <w:bCs/>
+        </w:rPr>
         <w:t>last_name</w:t>
       </w:r>
       <w:proofErr w:type="spellEnd"/>
       <w:r>
+        <w:rPr>
+          <w:b/>
+          <w:bCs/>
+        </w:rPr>
         <w:t xml:space="preserve"> = 'Calhoun')</w:t>
       </w:r>
       <w:proofErr w:type="gramStart"/>
       <w:r>
+        <w:rPr>
+          <w:b/>
+          <w:bCs/>
+        </w:rPr>
         <w:t>);</w:t>
       </w:r>
       <w:proofErr w:type="gramEnd"/>
@@ -3618,11 +4826,25 @@
     <w:p>
       <w:pPr>
         <w:pStyle w:val="ListeParagraf"/>
-      </w:pPr>
-      <w:r>
+        <w:rPr>
+          <w:b/>
+          <w:bCs/>
+        </w:rPr>
+      </w:pPr>
+      <w:r>
+        <w:rPr>
+          <w:b/>
+          <w:bCs/>
+        </w:rPr>
+        <w:lastRenderedPageBreak/>
         <w:t xml:space="preserve">Find all players coached by a specific coach. </w:t>
       </w:r>
       <w:r>
+        <w:rPr>
+          <w:b/>
+          <w:bCs/>
+          <w:noProof/>
+        </w:rPr>
         <w:drawing>
           <wp:inline distT="0" distB="0" distL="0" distR="0" wp14:anchorId="11630C06" wp14:editId="30138CB2">
             <wp:extent cx="3096057" cy="2219635"/>
@@ -3667,79 +4889,145 @@
           <w:ilvl w:val="0"/>
           <w:numId w:val="1"/>
         </w:numPr>
-      </w:pPr>
-      <w:r>
-        <w:t>SELECT team_i</w:t>
-      </w:r>
-      <w:proofErr w:type="spellStart"/>
-      <w:r>
-        <w:t>d</w:t>
-      </w:r>
-      <w:proofErr w:type="spellEnd"/>
-      <w:r>
+        <w:rPr>
+          <w:b/>
+          <w:bCs/>
+        </w:rPr>
+      </w:pPr>
+      <w:r>
+        <w:rPr>
+          <w:b/>
+          <w:bCs/>
+        </w:rPr>
+        <w:t xml:space="preserve">SELECT </w:t>
+      </w:r>
+      <w:proofErr w:type="spellStart"/>
+      <w:r>
+        <w:rPr>
+          <w:b/>
+          <w:bCs/>
+        </w:rPr>
+        <w:t>team_id</w:t>
+      </w:r>
+      <w:proofErr w:type="spellEnd"/>
+      <w:r>
+        <w:rPr>
+          <w:b/>
+          <w:bCs/>
+        </w:rPr>
         <w:t xml:space="preserve">, </w:t>
       </w:r>
       <w:proofErr w:type="gramStart"/>
       <w:r>
+        <w:rPr>
+          <w:b/>
+          <w:bCs/>
+        </w:rPr>
         <w:t>COUNT(</w:t>
       </w:r>
       <w:proofErr w:type="gramEnd"/>
       <w:r>
+        <w:rPr>
+          <w:b/>
+          <w:bCs/>
+        </w:rPr>
         <w:t xml:space="preserve">DISTINCT </w:t>
       </w:r>
       <w:proofErr w:type="spellStart"/>
       <w:r>
+        <w:rPr>
+          <w:b/>
+          <w:bCs/>
+        </w:rPr>
         <w:t>player_id</w:t>
       </w:r>
       <w:proofErr w:type="spellEnd"/>
       <w:r>
+        <w:rPr>
+          <w:b/>
+          <w:bCs/>
+        </w:rPr>
         <w:t xml:space="preserve">) AS </w:t>
       </w:r>
       <w:proofErr w:type="spellStart"/>
       <w:r>
+        <w:rPr>
+          <w:b/>
+          <w:bCs/>
+        </w:rPr>
         <w:t>total_players</w:t>
       </w:r>
       <w:proofErr w:type="spellEnd"/>
       <w:r>
+        <w:rPr>
+          <w:b/>
+          <w:bCs/>
+        </w:rPr>
         <w:t xml:space="preserve"> FROM Players GROUP BY </w:t>
       </w:r>
       <w:proofErr w:type="spellStart"/>
       <w:r>
+        <w:rPr>
+          <w:b/>
+          <w:bCs/>
+        </w:rPr>
         <w:t>team_id</w:t>
       </w:r>
       <w:proofErr w:type="spellEnd"/>
       <w:r>
+        <w:rPr>
+          <w:b/>
+          <w:bCs/>
+        </w:rPr>
         <w:t xml:space="preserve"> HAVING </w:t>
       </w:r>
       <w:proofErr w:type="spellStart"/>
       <w:r>
+        <w:rPr>
+          <w:b/>
+          <w:bCs/>
+        </w:rPr>
         <w:t>total_players</w:t>
       </w:r>
       <w:proofErr w:type="spellEnd"/>
       <w:r>
-        <w:t xml:space="preserve"> </w:t>
-      </w:r>
-      <w:r>
-        <w:t>&lt;</w:t>
-      </w:r>
-      <w:r>
-        <w:t>5;</w:t>
-      </w:r>
-    </w:p>
-    <w:p>
-      <w:pPr>
-        <w:pStyle w:val="ListeParagraf"/>
-      </w:pPr>
-      <w:r>
+        <w:rPr>
+          <w:b/>
+          <w:bCs/>
+        </w:rPr>
+        <w:t xml:space="preserve"> &lt;5;</w:t>
+      </w:r>
+    </w:p>
+    <w:p>
+      <w:pPr>
+        <w:pStyle w:val="ListeParagraf"/>
+        <w:rPr>
+          <w:b/>
+          <w:bCs/>
+        </w:rPr>
+      </w:pPr>
+      <w:r>
+        <w:rPr>
+          <w:b/>
+          <w:bCs/>
+        </w:rPr>
         <w:t>SELECT teams that have less than 5 players.</w:t>
       </w:r>
     </w:p>
     <w:p>
       <w:pPr>
         <w:pStyle w:val="ListeParagraf"/>
-      </w:pPr>
-      <w:r>
-        <w:lastRenderedPageBreak/>
+        <w:rPr>
+          <w:b/>
+          <w:bCs/>
+        </w:rPr>
+      </w:pPr>
+      <w:r>
+        <w:rPr>
+          <w:b/>
+          <w:bCs/>
+          <w:noProof/>
+        </w:rPr>
         <w:drawing>
           <wp:inline distT="0" distB="0" distL="0" distR="0" wp14:anchorId="77AAD205" wp14:editId="7C59AAD1">
             <wp:extent cx="2143424" cy="2172003"/>
@@ -3777,16 +5065,43 @@
         </w:drawing>
       </w:r>
     </w:p>
-    <w:p/>
-    <w:p/>
-    <w:p/>
-    <w:p>
-      <w:pPr>
-        <w:rPr>
+    <w:p>
+      <w:pPr>
+        <w:rPr>
+          <w:b/>
+          <w:bCs/>
+        </w:rPr>
+      </w:pPr>
+    </w:p>
+    <w:p>
+      <w:pPr>
+        <w:rPr>
+          <w:b/>
+          <w:bCs/>
+        </w:rPr>
+      </w:pPr>
+    </w:p>
+    <w:p>
+      <w:pPr>
+        <w:rPr>
+          <w:b/>
+          <w:bCs/>
+        </w:rPr>
+      </w:pPr>
+    </w:p>
+    <w:p>
+      <w:pPr>
+        <w:rPr>
+          <w:b/>
+          <w:bCs/>
           <w:lang w:val="tr-TR"/>
         </w:rPr>
       </w:pPr>
       <w:r>
+        <w:rPr>
+          <w:b/>
+          <w:bCs/>
+        </w:rPr>
         <w:br/>
       </w:r>
     </w:p>
@@ -4500,6 +5815,7 @@
   <w:style w:type="character" w:default="1" w:styleId="VarsaylanParagrafYazTipi">
     <w:name w:val="Default Paragraph Font"/>
     <w:uiPriority w:val="1"/>
+    <w:semiHidden/>
     <w:unhideWhenUsed/>
   </w:style>
   <w:style w:type="table" w:default="1" w:styleId="NormalTablo">

</xml_diff>